<commit_message>
Elisa added Meeting No.1
</commit_message>
<xml_diff>
--- a/Documentation/Group Meeting Report N1.docx
+++ b/Documentation/Group Meeting Report N1.docx
@@ -15,14 +15,7 @@
           <w:rFonts w:asciiTheme="minorHAnsi" w:hAnsiTheme="minorHAnsi" w:cstheme="minorHAnsi"/>
           <w:color w:val="1F497D" w:themeColor="text2"/>
         </w:rPr>
-        <w:t xml:space="preserve">Practical Project - Iteration </w:t>
-      </w:r>
-      <w:r>
-        <w:rPr>
-          <w:rFonts w:asciiTheme="minorHAnsi" w:hAnsiTheme="minorHAnsi" w:cstheme="minorHAnsi"/>
-          <w:color w:val="1F497D" w:themeColor="text2"/>
-        </w:rPr>
-        <w:t>1</w:t>
+        <w:t xml:space="preserve">Practical Project </w:t>
       </w:r>
     </w:p>
     <w:p>
@@ -61,6 +54,24 @@
           <w:color w:val="1F497D" w:themeColor="text2"/>
         </w:rPr>
         <w:t>Report</w:t>
+      </w:r>
+      <w:r>
+        <w:rPr>
+          <w:rFonts w:asciiTheme="minorHAnsi" w:hAnsiTheme="minorHAnsi" w:cstheme="minorHAnsi"/>
+          <w:b w:val="0"/>
+          <w:bCs/>
+          <w:color w:val="1F497D" w:themeColor="text2"/>
+        </w:rPr>
+        <w:t xml:space="preserve"> </w:t>
+      </w:r>
+      <w:r>
+        <w:rPr>
+          <w:rFonts w:asciiTheme="minorHAnsi" w:hAnsiTheme="minorHAnsi" w:cstheme="minorHAnsi"/>
+          <w:b w:val="0"/>
+          <w:bCs/>
+          <w:color w:val="1F497D" w:themeColor="text2"/>
+        </w:rPr>
+        <w:t>Iteration 1</w:t>
       </w:r>
     </w:p>
     <w:tbl>
@@ -5998,21 +6009,6 @@
 </file>
 
 <file path=customXml/item1.xml><?xml version="1.0" encoding="utf-8"?>
-<p:properties xmlns:p="http://schemas.microsoft.com/office/2006/metadata/properties" xmlns:xsi="http://www.w3.org/2001/XMLSchema-instance" xmlns:pc="http://schemas.microsoft.com/office/infopath/2007/PartnerControls">
-  <documentManagement/>
-</p:properties>
-</file>
-
-<file path=customXml/item2.xml><?xml version="1.0" encoding="utf-8"?>
-<?mso-contentType ?>
-<FormTemplates xmlns="http://schemas.microsoft.com/sharepoint/v3/contenttype/forms">
-  <Display>DocumentLibraryForm</Display>
-  <Edit>DocumentLibraryForm</Edit>
-  <New>DocumentLibraryForm</New>
-</FormTemplates>
-</file>
-
-<file path=customXml/item3.xml><?xml version="1.0" encoding="utf-8"?>
 <ct:contentTypeSchema xmlns:ct="http://schemas.microsoft.com/office/2006/metadata/contentType" xmlns:ma="http://schemas.microsoft.com/office/2006/metadata/properties/metaAttributes" ct:_="" ma:_="" ma:contentTypeName="Document" ma:contentTypeID="0x01010021FF3BF40CCD11489C7593694C95B5EE" ma:contentTypeVersion="5" ma:contentTypeDescription="Create a new document." ma:contentTypeScope="" ma:versionID="0f55d8ddadf25351cdb08e8e82fe1ea8">
   <xsd:schema xmlns:xsd="http://www.w3.org/2001/XMLSchema" xmlns:xs="http://www.w3.org/2001/XMLSchema" xmlns:p="http://schemas.microsoft.com/office/2006/metadata/properties" xmlns:ns3="2f0470b4-47c5-4c14-ad46-72f8b378acfd" xmlns:ns4="3032a5e3-5993-49f6-b730-086e11975eaf" targetNamespace="http://schemas.microsoft.com/office/2006/metadata/properties" ma:root="true" ma:fieldsID="0781f59e628f971fb4ef0c186e6a0de8" ns3:_="" ns4:_="">
     <xsd:import namespace="2f0470b4-47c5-4c14-ad46-72f8b378acfd"/>
@@ -6183,24 +6179,22 @@
 </ct:contentTypeSchema>
 </file>
 
-<file path=customXml/itemProps1.xml><?xml version="1.0" encoding="utf-8"?>
-<ds:datastoreItem xmlns:ds="http://schemas.openxmlformats.org/officeDocument/2006/customXml" ds:itemID="{5A86B5EA-CD6A-44AC-ADB2-4CA45AFB352E}">
-  <ds:schemaRefs>
-    <ds:schemaRef ds:uri="http://schemas.microsoft.com/office/2006/metadata/properties"/>
-    <ds:schemaRef ds:uri="http://schemas.microsoft.com/office/infopath/2007/PartnerControls"/>
-  </ds:schemaRefs>
-</ds:datastoreItem>
+<file path=customXml/item2.xml><?xml version="1.0" encoding="utf-8"?>
+<?mso-contentType ?>
+<FormTemplates xmlns="http://schemas.microsoft.com/sharepoint/v3/contenttype/forms">
+  <Display>DocumentLibraryForm</Display>
+  <Edit>DocumentLibraryForm</Edit>
+  <New>DocumentLibraryForm</New>
+</FormTemplates>
 </file>
 
-<file path=customXml/itemProps2.xml><?xml version="1.0" encoding="utf-8"?>
-<ds:datastoreItem xmlns:ds="http://schemas.openxmlformats.org/officeDocument/2006/customXml" ds:itemID="{5542552F-FBC5-443F-B977-388D14297FB7}">
-  <ds:schemaRefs>
-    <ds:schemaRef ds:uri="http://schemas.microsoft.com/sharepoint/v3/contenttype/forms"/>
-  </ds:schemaRefs>
-</ds:datastoreItem>
+<file path=customXml/item3.xml><?xml version="1.0" encoding="utf-8"?>
+<p:properties xmlns:p="http://schemas.microsoft.com/office/2006/metadata/properties" xmlns:xsi="http://www.w3.org/2001/XMLSchema-instance" xmlns:pc="http://schemas.microsoft.com/office/infopath/2007/PartnerControls">
+  <documentManagement/>
+</p:properties>
 </file>
 
-<file path=customXml/itemProps3.xml><?xml version="1.0" encoding="utf-8"?>
+<file path=customXml/itemProps1.xml><?xml version="1.0" encoding="utf-8"?>
 <ds:datastoreItem xmlns:ds="http://schemas.openxmlformats.org/officeDocument/2006/customXml" ds:itemID="{C19EFC77-5989-4EDB-B85D-0DAD07F34557}">
   <ds:schemaRefs>
     <ds:schemaRef ds:uri="http://schemas.microsoft.com/office/2006/metadata/contentType"/>
@@ -6217,4 +6211,21 @@
     <ds:schemaRef ds:uri="http://schemas.microsoft.com/internal/obd"/>
   </ds:schemaRefs>
 </ds:datastoreItem>
+</file>
+
+<file path=customXml/itemProps2.xml><?xml version="1.0" encoding="utf-8"?>
+<ds:datastoreItem xmlns:ds="http://schemas.openxmlformats.org/officeDocument/2006/customXml" ds:itemID="{5542552F-FBC5-443F-B977-388D14297FB7}">
+  <ds:schemaRefs>
+    <ds:schemaRef ds:uri="http://schemas.microsoft.com/sharepoint/v3/contenttype/forms"/>
+  </ds:schemaRefs>
+</ds:datastoreItem>
+</file>
+
+<file path=customXml/itemProps3.xml><?xml version="1.0" encoding="utf-8"?>
+<ds:datastoreItem xmlns:ds="http://schemas.openxmlformats.org/officeDocument/2006/customXml" ds:itemID="{5A86B5EA-CD6A-44AC-ADB2-4CA45AFB352E}">
+  <ds:schemaRefs>
+    <ds:schemaRef ds:uri="http://schemas.microsoft.com/office/2006/metadata/properties"/>
+    <ds:schemaRef ds:uri="http://schemas.microsoft.com/office/infopath/2007/PartnerControls"/>
+  </ds:schemaRefs>
+</ds:datastoreItem>
 </file>
</xml_diff>

<commit_message>
all documents revised and updated
</commit_message>
<xml_diff>
--- a/Documentation/Group Meeting Report N1.docx
+++ b/Documentation/Group Meeting Report N1.docx
@@ -63,6 +63,15 @@
           <w:color w:val="1F497D" w:themeColor="text2"/>
         </w:rPr>
         <w:t xml:space="preserve"> </w:t>
+      </w:r>
+      <w:r>
+        <w:rPr>
+          <w:rFonts w:asciiTheme="minorHAnsi" w:hAnsiTheme="minorHAnsi" w:cstheme="minorHAnsi"/>
+          <w:b w:val="0"/>
+          <w:bCs/>
+          <w:color w:val="1F497D" w:themeColor="text2"/>
+        </w:rPr>
+        <w:t xml:space="preserve">- </w:t>
       </w:r>
       <w:r>
         <w:rPr>
@@ -1008,21 +1017,7 @@
         <w:rPr>
           <w:rFonts w:cstheme="minorHAnsi"/>
         </w:rPr>
-        <w:t xml:space="preserve">General approach agreed </w:t>
-      </w:r>
-      <w:proofErr w:type="gramStart"/>
-      <w:r>
-        <w:rPr>
-          <w:rFonts w:cstheme="minorHAnsi"/>
-        </w:rPr>
-        <w:t>and also</w:t>
-      </w:r>
-      <w:proofErr w:type="gramEnd"/>
-      <w:r>
-        <w:rPr>
-          <w:rFonts w:cstheme="minorHAnsi"/>
-        </w:rPr>
-        <w:t xml:space="preserve"> </w:t>
+        <w:t xml:space="preserve">General approach agreed and also </w:t>
       </w:r>
       <w:r>
         <w:rPr>
@@ -1562,7 +1557,7 @@
               <w:rPr>
                 <w:rFonts w:cstheme="minorHAnsi"/>
               </w:rPr>
-              <w:t xml:space="preserve"> of the project and assign tasks to team members</w:t>
+              <w:t xml:space="preserve"> and assign tasks to team members</w:t>
             </w:r>
           </w:p>
         </w:tc>
@@ -2678,31 +2673,7 @@
               <w:rPr>
                 <w:rFonts w:cstheme="minorHAnsi"/>
               </w:rPr>
-              <w:t xml:space="preserve"> meeting on 2</w:t>
-            </w:r>
-            <w:r>
-              <w:rPr>
-                <w:rFonts w:cstheme="minorHAnsi"/>
-              </w:rPr>
-              <w:t>2</w:t>
-            </w:r>
-            <w:r>
-              <w:rPr>
-                <w:rFonts w:cstheme="minorHAnsi"/>
-              </w:rPr>
-              <w:t xml:space="preserve"> </w:t>
-            </w:r>
-            <w:r>
-              <w:rPr>
-                <w:rFonts w:cstheme="minorHAnsi"/>
-              </w:rPr>
-              <w:t>March</w:t>
-            </w:r>
-            <w:r>
-              <w:rPr>
-                <w:rFonts w:cstheme="minorHAnsi"/>
-              </w:rPr>
-              <w:t xml:space="preserve"> 2022</w:t>
+              <w:t xml:space="preserve"> meeting </w:t>
             </w:r>
           </w:p>
         </w:tc>
@@ -6009,6 +5980,21 @@
 </file>
 
 <file path=customXml/item1.xml><?xml version="1.0" encoding="utf-8"?>
+<p:properties xmlns:p="http://schemas.microsoft.com/office/2006/metadata/properties" xmlns:xsi="http://www.w3.org/2001/XMLSchema-instance" xmlns:pc="http://schemas.microsoft.com/office/infopath/2007/PartnerControls">
+  <documentManagement/>
+</p:properties>
+</file>
+
+<file path=customXml/item2.xml><?xml version="1.0" encoding="utf-8"?>
+<?mso-contentType ?>
+<FormTemplates xmlns="http://schemas.microsoft.com/sharepoint/v3/contenttype/forms">
+  <Display>DocumentLibraryForm</Display>
+  <Edit>DocumentLibraryForm</Edit>
+  <New>DocumentLibraryForm</New>
+</FormTemplates>
+</file>
+
+<file path=customXml/item3.xml><?xml version="1.0" encoding="utf-8"?>
 <ct:contentTypeSchema xmlns:ct="http://schemas.microsoft.com/office/2006/metadata/contentType" xmlns:ma="http://schemas.microsoft.com/office/2006/metadata/properties/metaAttributes" ct:_="" ma:_="" ma:contentTypeName="Document" ma:contentTypeID="0x01010021FF3BF40CCD11489C7593694C95B5EE" ma:contentTypeVersion="5" ma:contentTypeDescription="Create a new document." ma:contentTypeScope="" ma:versionID="0f55d8ddadf25351cdb08e8e82fe1ea8">
   <xsd:schema xmlns:xsd="http://www.w3.org/2001/XMLSchema" xmlns:xs="http://www.w3.org/2001/XMLSchema" xmlns:p="http://schemas.microsoft.com/office/2006/metadata/properties" xmlns:ns3="2f0470b4-47c5-4c14-ad46-72f8b378acfd" xmlns:ns4="3032a5e3-5993-49f6-b730-086e11975eaf" targetNamespace="http://schemas.microsoft.com/office/2006/metadata/properties" ma:root="true" ma:fieldsID="0781f59e628f971fb4ef0c186e6a0de8" ns3:_="" ns4:_="">
     <xsd:import namespace="2f0470b4-47c5-4c14-ad46-72f8b378acfd"/>
@@ -6179,22 +6165,24 @@
 </ct:contentTypeSchema>
 </file>
 
-<file path=customXml/item2.xml><?xml version="1.0" encoding="utf-8"?>
-<?mso-contentType ?>
-<FormTemplates xmlns="http://schemas.microsoft.com/sharepoint/v3/contenttype/forms">
-  <Display>DocumentLibraryForm</Display>
-  <Edit>DocumentLibraryForm</Edit>
-  <New>DocumentLibraryForm</New>
-</FormTemplates>
+<file path=customXml/itemProps1.xml><?xml version="1.0" encoding="utf-8"?>
+<ds:datastoreItem xmlns:ds="http://schemas.openxmlformats.org/officeDocument/2006/customXml" ds:itemID="{5A86B5EA-CD6A-44AC-ADB2-4CA45AFB352E}">
+  <ds:schemaRefs>
+    <ds:schemaRef ds:uri="http://schemas.microsoft.com/office/2006/metadata/properties"/>
+    <ds:schemaRef ds:uri="http://schemas.microsoft.com/office/infopath/2007/PartnerControls"/>
+  </ds:schemaRefs>
+</ds:datastoreItem>
 </file>
 
-<file path=customXml/item3.xml><?xml version="1.0" encoding="utf-8"?>
-<p:properties xmlns:p="http://schemas.microsoft.com/office/2006/metadata/properties" xmlns:xsi="http://www.w3.org/2001/XMLSchema-instance" xmlns:pc="http://schemas.microsoft.com/office/infopath/2007/PartnerControls">
-  <documentManagement/>
-</p:properties>
+<file path=customXml/itemProps2.xml><?xml version="1.0" encoding="utf-8"?>
+<ds:datastoreItem xmlns:ds="http://schemas.openxmlformats.org/officeDocument/2006/customXml" ds:itemID="{5542552F-FBC5-443F-B977-388D14297FB7}">
+  <ds:schemaRefs>
+    <ds:schemaRef ds:uri="http://schemas.microsoft.com/sharepoint/v3/contenttype/forms"/>
+  </ds:schemaRefs>
+</ds:datastoreItem>
 </file>
 
-<file path=customXml/itemProps1.xml><?xml version="1.0" encoding="utf-8"?>
+<file path=customXml/itemProps3.xml><?xml version="1.0" encoding="utf-8"?>
 <ds:datastoreItem xmlns:ds="http://schemas.openxmlformats.org/officeDocument/2006/customXml" ds:itemID="{C19EFC77-5989-4EDB-B85D-0DAD07F34557}">
   <ds:schemaRefs>
     <ds:schemaRef ds:uri="http://schemas.microsoft.com/office/2006/metadata/contentType"/>
@@ -6211,21 +6199,4 @@
     <ds:schemaRef ds:uri="http://schemas.microsoft.com/internal/obd"/>
   </ds:schemaRefs>
 </ds:datastoreItem>
-</file>
-
-<file path=customXml/itemProps2.xml><?xml version="1.0" encoding="utf-8"?>
-<ds:datastoreItem xmlns:ds="http://schemas.openxmlformats.org/officeDocument/2006/customXml" ds:itemID="{5542552F-FBC5-443F-B977-388D14297FB7}">
-  <ds:schemaRefs>
-    <ds:schemaRef ds:uri="http://schemas.microsoft.com/sharepoint/v3/contenttype/forms"/>
-  </ds:schemaRefs>
-</ds:datastoreItem>
-</file>
-
-<file path=customXml/itemProps3.xml><?xml version="1.0" encoding="utf-8"?>
-<ds:datastoreItem xmlns:ds="http://schemas.openxmlformats.org/officeDocument/2006/customXml" ds:itemID="{5A86B5EA-CD6A-44AC-ADB2-4CA45AFB352E}">
-  <ds:schemaRefs>
-    <ds:schemaRef ds:uri="http://schemas.microsoft.com/office/2006/metadata/properties"/>
-    <ds:schemaRef ds:uri="http://schemas.microsoft.com/office/infopath/2007/PartnerControls"/>
-  </ds:schemaRefs>
-</ds:datastoreItem>
 </file>
</xml_diff>